<commit_message>
Aggiunto altro JavaDoc + minor fix test
</commit_message>
<xml_diff>
--- a/Documentazione/ODD_GameSquare_v0.1.docx
+++ b/Documentazione/ODD_GameSquare_v0.1.docx
@@ -7432,14 +7432,14 @@
                 <w:sz w:val="24"/>
                 <w:lang w:val="en-US"/>
               </w:rPr>
-              <w:t>,</w:t>
+              <w:t xml:space="preserve"> AND </w:t>
             </w:r>
             <w:r>
               <w:rPr>
                 <w:sz w:val="24"/>
                 <w:lang w:val="en-US"/>
               </w:rPr>
-              <w:t xml:space="preserve"> password!=null</w:t>
+              <w:t>password!=null</w:t>
             </w:r>
           </w:p>
           <w:p>
@@ -7551,7 +7551,21 @@
                 <w:sz w:val="24"/>
                 <w:lang w:val="en-US"/>
               </w:rPr>
-              <w:t>: Email!=null, pass!=null</w:t>
+              <w:t>: Email!=null</w:t>
+            </w:r>
+            <w:r>
+              <w:rPr>
+                <w:sz w:val="24"/>
+                <w:lang w:val="en-US"/>
+              </w:rPr>
+              <w:t xml:space="preserve"> AND </w:t>
+            </w:r>
+            <w:r>
+              <w:rPr>
+                <w:sz w:val="24"/>
+                <w:lang w:val="en-US"/>
+              </w:rPr>
+              <w:t>pass!=null</w:t>
             </w:r>
           </w:p>
           <w:p>
@@ -7721,7 +7735,19 @@
               <w:rPr>
                 <w:sz w:val="24"/>
               </w:rPr>
-              <w:t xml:space="preserve">utente </w:t>
+              <w:t>utente</w:t>
+            </w:r>
+            <w:r>
+              <w:rPr>
+                <w:sz w:val="24"/>
+              </w:rPr>
+              <w:t>Loggato</w:t>
+            </w:r>
+            <w:r>
+              <w:rPr>
+                <w:sz w:val="24"/>
+              </w:rPr>
+              <w:t xml:space="preserve"> </w:t>
             </w:r>
             <w:r>
               <w:rPr>
@@ -7815,7 +7841,19 @@
               <w:rPr>
                 <w:sz w:val="24"/>
               </w:rPr>
-              <w:t>)), null altrimenti</w:t>
+              <w:t xml:space="preserve">)), </w:t>
+            </w:r>
+            <w:r>
+              <w:rPr>
+                <w:sz w:val="24"/>
+              </w:rPr>
+              <w:t>false</w:t>
+            </w:r>
+            <w:r>
+              <w:rPr>
+                <w:sz w:val="24"/>
+              </w:rPr>
+              <w:t xml:space="preserve"> altrimenti</w:t>
             </w:r>
           </w:p>
           <w:p>
@@ -7881,7 +7919,13 @@
               <w:rPr>
                 <w:sz w:val="24"/>
               </w:rPr>
-              <w:t>false if database.utente</w:t>
+              <w:t>true</w:t>
+            </w:r>
+            <w:r>
+              <w:rPr>
+                <w:sz w:val="24"/>
+              </w:rPr>
+              <w:t xml:space="preserve"> if database.utente</w:t>
             </w:r>
             <w:r>
               <w:rPr>
@@ -7964,13 +8008,20 @@
                 <w:sz w:val="24"/>
                 <w:lang w:val="en-US"/>
               </w:rPr>
-              <w:t xml:space="preserve">punteggio </w:t>
+              <w:t>score</w:t>
             </w:r>
             <w:r>
               <w:rPr>
                 <w:sz w:val="24"/>
                 <w:lang w:val="en-US"/>
               </w:rPr>
+              <w:t xml:space="preserve"> </w:t>
+            </w:r>
+            <w:r>
+              <w:rPr>
+                <w:sz w:val="24"/>
+                <w:lang w:val="en-US"/>
+              </w:rPr>
               <w:t xml:space="preserve">= database.utente -&gt; </w:t>
             </w:r>
             <w:r>
@@ -7980,48 +8031,83 @@
               </w:rPr>
               <w:t>select(u.punteggio|utente.username=username)</w:t>
             </w:r>
-          </w:p>
-          <w:p>
-            <w:pPr>
-              <w:rPr>
-                <w:sz w:val="24"/>
-              </w:rPr>
-            </w:pPr>
-          </w:p>
-          <w:p>
-            <w:pPr>
-              <w:rPr>
-                <w:b/>
-                <w:bCs/>
+            <w:r>
+              <w:rPr>
                 <w:sz w:val="24"/>
                 <w:lang w:val="en-US"/>
               </w:rPr>
-            </w:pPr>
-          </w:p>
-          <w:p>
-            <w:pPr>
-              <w:rPr>
-                <w:b/>
-                <w:bCs/>
+              <w:t xml:space="preserve"> </w:t>
+            </w:r>
+            <w:r>
+              <w:rPr>
                 <w:sz w:val="24"/>
                 <w:lang w:val="en-US"/>
               </w:rPr>
-            </w:pPr>
-          </w:p>
-          <w:p>
-            <w:pPr>
+              <w:t>AND</w:t>
+            </w:r>
+            <w:r>
               <w:rPr>
                 <w:sz w:val="24"/>
                 <w:lang w:val="en-US"/>
               </w:rPr>
-            </w:pPr>
-            <w:r>
-              <w:rPr>
-                <w:b/>
-                <w:bCs/>
+              <w:t xml:space="preserve"> </w:t>
+            </w:r>
+            <w:r>
+              <w:rPr>
                 <w:sz w:val="24"/>
                 <w:lang w:val="en-US"/>
               </w:rPr>
+              <w:t>score</w:t>
+            </w:r>
+            <w:r>
+              <w:rPr>
+                <w:sz w:val="24"/>
+                <w:lang w:val="en-US"/>
+              </w:rPr>
+              <w:t>&gt;=0</w:t>
+            </w:r>
+          </w:p>
+          <w:p>
+            <w:pPr>
+              <w:rPr>
+                <w:sz w:val="24"/>
+              </w:rPr>
+            </w:pPr>
+          </w:p>
+          <w:p>
+            <w:pPr>
+              <w:rPr>
+                <w:b/>
+                <w:bCs/>
+                <w:sz w:val="24"/>
+                <w:lang w:val="en-US"/>
+              </w:rPr>
+            </w:pPr>
+          </w:p>
+          <w:p>
+            <w:pPr>
+              <w:rPr>
+                <w:b/>
+                <w:bCs/>
+                <w:sz w:val="24"/>
+                <w:lang w:val="en-US"/>
+              </w:rPr>
+            </w:pPr>
+          </w:p>
+          <w:p>
+            <w:pPr>
+              <w:rPr>
+                <w:sz w:val="24"/>
+                <w:lang w:val="en-US"/>
+              </w:rPr>
+            </w:pPr>
+            <w:r>
+              <w:rPr>
+                <w:b/>
+                <w:bCs/>
+                <w:sz w:val="24"/>
+                <w:lang w:val="en-US"/>
+              </w:rPr>
               <w:t xml:space="preserve">Context </w:t>
             </w:r>
             <w:r>
@@ -8060,22 +8146,50 @@
                 <w:sz w:val="24"/>
                 <w:lang w:val="en-US"/>
               </w:rPr>
-              <w:t xml:space="preserve">result=utenti-&gt;asOrderedSet() and result-&gt;size()&lt;=10 and </w:t>
-            </w:r>
-          </w:p>
-          <w:p>
-            <w:pPr>
+              <w:t>utenti-&gt;asOrderedSet</w:t>
+            </w:r>
+            <w:r>
               <w:rPr>
                 <w:sz w:val="24"/>
                 <w:lang w:val="en-US"/>
               </w:rPr>
-            </w:pPr>
+              <w:t xml:space="preserve"> </w:t>
+            </w:r>
             <w:r>
               <w:rPr>
                 <w:sz w:val="24"/>
                 <w:lang w:val="en-US"/>
               </w:rPr>
-              <w:t>result-&gt; sortedBy(u|u.punteggio)-&gt;reverse()</w:t>
+              <w:t xml:space="preserve">-&gt;size()&lt;=10 </w:t>
+            </w:r>
+            <w:r>
+              <w:rPr>
+                <w:sz w:val="24"/>
+                <w:lang w:val="en-US"/>
+              </w:rPr>
+              <w:t>AND</w:t>
+            </w:r>
+          </w:p>
+          <w:p>
+            <w:pPr>
+              <w:rPr>
+                <w:sz w:val="24"/>
+                <w:lang w:val="en-US"/>
+              </w:rPr>
+            </w:pPr>
+            <w:r>
+              <w:rPr>
+                <w:sz w:val="24"/>
+                <w:lang w:val="en-US"/>
+              </w:rPr>
+              <w:t>utenti</w:t>
+            </w:r>
+            <w:r>
+              <w:rPr>
+                <w:sz w:val="24"/>
+                <w:lang w:val="en-US"/>
+              </w:rPr>
+              <w:t>-&gt; sortedBy(u|u.punteggio)-&gt;reverse()</w:t>
             </w:r>
           </w:p>
         </w:tc>
@@ -8131,26 +8245,6 @@
         </w:tc>
       </w:tr>
     </w:tbl>
-    <w:p>
-      <w:pPr>
-        <w:rPr>
-          <w:b/>
-          <w:bCs/>
-          <w:sz w:val="30"/>
-          <w:szCs w:val="30"/>
-        </w:rPr>
-      </w:pPr>
-    </w:p>
-    <w:p>
-      <w:pPr>
-        <w:rPr>
-          <w:b/>
-          <w:bCs/>
-          <w:sz w:val="30"/>
-          <w:szCs w:val="30"/>
-        </w:rPr>
-      </w:pPr>
-    </w:p>
     <w:p>
       <w:pPr>
         <w:rPr>
@@ -9940,67 +10034,36 @@
               <w:rPr>
                 <w:sz w:val="24"/>
               </w:rPr>
-              <w:t>ThreadDAO::viewThreadById(idThread)</w:t>
-            </w:r>
-          </w:p>
-          <w:p>
-            <w:pPr>
-              <w:rPr>
-                <w:b/>
-                <w:bCs/>
-                <w:sz w:val="24"/>
-              </w:rPr>
-            </w:pPr>
-            <w:r>
-              <w:rPr>
-                <w:b/>
-                <w:bCs/>
-                <w:sz w:val="24"/>
-              </w:rPr>
-              <w:t>Pre:</w:t>
-            </w:r>
-            <w:r>
-              <w:rPr>
-                <w:sz w:val="24"/>
-              </w:rPr>
-              <w:t>idThread!=null</w:t>
-            </w:r>
-          </w:p>
-          <w:p>
-            <w:pPr>
-              <w:rPr>
-                <w:b/>
-                <w:bCs/>
-                <w:sz w:val="24"/>
-              </w:rPr>
-            </w:pPr>
-          </w:p>
-          <w:p>
-            <w:pPr>
-              <w:rPr>
-                <w:sz w:val="24"/>
-              </w:rPr>
-            </w:pPr>
-            <w:r>
-              <w:rPr>
-                <w:b/>
-                <w:bCs/>
-                <w:sz w:val="24"/>
-              </w:rPr>
-              <w:t xml:space="preserve">Context </w:t>
-            </w:r>
-            <w:r>
-              <w:rPr>
-                <w:sz w:val="24"/>
-              </w:rPr>
-              <w:t>ThreadDAO::viewThreadByGame(idGioco)</w:t>
-            </w:r>
-          </w:p>
-          <w:p>
-            <w:pPr>
-              <w:rPr>
-                <w:b/>
-                <w:bCs/>
+              <w:t>ThreadDAO</w:t>
+            </w:r>
+            <w:r>
+              <w:rPr>
+                <w:sz w:val="24"/>
+              </w:rPr>
+              <w:t>:</w:t>
+            </w:r>
+            <w:r>
+              <w:rPr>
+                <w:sz w:val="24"/>
+              </w:rPr>
+              <w:t>:addThread(</w:t>
+            </w:r>
+            <w:r>
+              <w:rPr>
+                <w:sz w:val="24"/>
+              </w:rPr>
+              <w:t>thread</w:t>
+            </w:r>
+            <w:r>
+              <w:rPr>
+                <w:sz w:val="24"/>
+              </w:rPr>
+              <w:t>)</w:t>
+            </w:r>
+          </w:p>
+          <w:p>
+            <w:pPr>
+              <w:rPr>
                 <w:sz w:val="24"/>
               </w:rPr>
             </w:pPr>
@@ -10016,88 +10079,73 @@
               <w:rPr>
                 <w:sz w:val="24"/>
               </w:rPr>
-              <w:t>idGioco!=null</w:t>
-            </w:r>
-          </w:p>
-          <w:p>
-            <w:pPr>
-              <w:rPr>
-                <w:b/>
-                <w:bCs/>
-                <w:sz w:val="24"/>
-              </w:rPr>
-            </w:pPr>
-          </w:p>
-          <w:p>
-            <w:pPr>
-              <w:rPr>
-                <w:sz w:val="24"/>
-              </w:rPr>
-            </w:pPr>
-            <w:r>
-              <w:rPr>
-                <w:b/>
-                <w:bCs/>
-                <w:sz w:val="24"/>
-              </w:rPr>
-              <w:t xml:space="preserve">Context </w:t>
-            </w:r>
-            <w:r>
-              <w:rPr>
-                <w:sz w:val="24"/>
-              </w:rPr>
-              <w:t>ThreadDAO</w:t>
-            </w:r>
-            <w:r>
-              <w:rPr>
-                <w:sz w:val="24"/>
-              </w:rPr>
-              <w:t>:</w:t>
-            </w:r>
-            <w:r>
-              <w:rPr>
-                <w:sz w:val="24"/>
-              </w:rPr>
-              <w:t>:addThread(</w:t>
-            </w:r>
-            <w:r>
-              <w:rPr>
-                <w:sz w:val="24"/>
-              </w:rPr>
               <w:t>thread</w:t>
             </w:r>
             <w:r>
               <w:rPr>
                 <w:sz w:val="24"/>
               </w:rPr>
+              <w:t>!=null</w:t>
+            </w:r>
+            <w:r>
+              <w:rPr>
+                <w:sz w:val="24"/>
+              </w:rPr>
+              <w:t xml:space="preserve"> AND </w:t>
+            </w:r>
+            <w:r>
+              <w:rPr>
+                <w:sz w:val="24"/>
+              </w:rPr>
+              <w:t>database.gioco-&gt;includes(select(g|gioco.id=</w:t>
+            </w:r>
+            <w:r>
+              <w:rPr>
+                <w:sz w:val="24"/>
+              </w:rPr>
+              <w:t>thread.getIdGioco()</w:t>
+            </w:r>
+            <w:r>
+              <w:rPr>
+                <w:sz w:val="24"/>
+              </w:rPr>
               <w:t>)</w:t>
             </w:r>
-          </w:p>
-          <w:p>
-            <w:pPr>
-              <w:rPr>
-                <w:sz w:val="24"/>
-              </w:rPr>
-            </w:pPr>
-            <w:r>
-              <w:rPr>
-                <w:b/>
-                <w:bCs/>
-                <w:sz w:val="24"/>
-              </w:rPr>
-              <w:t xml:space="preserve">Pre: </w:t>
-            </w:r>
-            <w:r>
-              <w:rPr>
-                <w:sz w:val="24"/>
-              </w:rPr>
-              <w:t>thread</w:t>
-            </w:r>
-            <w:r>
-              <w:rPr>
-                <w:sz w:val="24"/>
-              </w:rPr>
-              <w:t>!=null</w:t>
+            <w:r>
+              <w:rPr>
+                <w:sz w:val="24"/>
+              </w:rPr>
+              <w:t xml:space="preserve">) AND </w:t>
+            </w:r>
+            <w:r>
+              <w:rPr>
+                <w:sz w:val="24"/>
+              </w:rPr>
+              <w:t>database.utente-&gt;includes (select(u|utente.</w:t>
+            </w:r>
+            <w:r>
+              <w:rPr>
+                <w:sz w:val="24"/>
+              </w:rPr>
+              <w:t>username</w:t>
+            </w:r>
+            <w:r>
+              <w:rPr>
+                <w:sz w:val="24"/>
+              </w:rPr>
+              <w:t>=</w:t>
+            </w:r>
+            <w:r>
+              <w:rPr>
+                <w:sz w:val="24"/>
+              </w:rPr>
+              <w:t>thread.getUsernameUtente())</w:t>
+            </w:r>
+            <w:r>
+              <w:rPr>
+                <w:sz w:val="24"/>
+              </w:rPr>
+              <w:t>)</w:t>
             </w:r>
           </w:p>
         </w:tc>
@@ -10176,7 +10224,23 @@
                 <w:bCs/>
                 <w:sz w:val="24"/>
               </w:rPr>
-              <w:t xml:space="preserve">Pre: </w:t>
+              <w:t>P</w:t>
+            </w:r>
+            <w:r>
+              <w:rPr>
+                <w:b/>
+                <w:bCs/>
+                <w:sz w:val="24"/>
+              </w:rPr>
+              <w:t>ost</w:t>
+            </w:r>
+            <w:r>
+              <w:rPr>
+                <w:b/>
+                <w:bCs/>
+                <w:sz w:val="24"/>
+              </w:rPr>
+              <w:t xml:space="preserve">: </w:t>
             </w:r>
             <w:r>
               <w:rPr>
@@ -10197,15 +10261,6 @@
           <w:p>
             <w:pPr>
               <w:rPr>
-                <w:b/>
-                <w:bCs/>
-                <w:sz w:val="24"/>
-              </w:rPr>
-            </w:pPr>
-          </w:p>
-          <w:p>
-            <w:pPr>
-              <w:rPr>
                 <w:sz w:val="24"/>
               </w:rPr>
             </w:pPr>
@@ -10238,7 +10293,23 @@
                 <w:bCs/>
                 <w:sz w:val="24"/>
               </w:rPr>
-              <w:t xml:space="preserve">Pre: </w:t>
+              <w:t>P</w:t>
+            </w:r>
+            <w:r>
+              <w:rPr>
+                <w:b/>
+                <w:bCs/>
+                <w:sz w:val="24"/>
+              </w:rPr>
+              <w:t>ost</w:t>
+            </w:r>
+            <w:r>
+              <w:rPr>
+                <w:b/>
+                <w:bCs/>
+                <w:sz w:val="24"/>
+              </w:rPr>
+              <w:t xml:space="preserve">: </w:t>
             </w:r>
             <w:r>
               <w:rPr>
@@ -10250,7 +10321,19 @@
               <w:rPr>
                 <w:sz w:val="24"/>
               </w:rPr>
-              <w:t xml:space="preserve"> and threads-&gt;size()&gt;=0</w:t>
+              <w:t xml:space="preserve"> </w:t>
+            </w:r>
+            <w:r>
+              <w:rPr>
+                <w:sz w:val="24"/>
+              </w:rPr>
+              <w:t>AND</w:t>
+            </w:r>
+            <w:r>
+              <w:rPr>
+                <w:sz w:val="24"/>
+              </w:rPr>
+              <w:t xml:space="preserve"> threads-&gt;size()&gt;=0</w:t>
             </w:r>
           </w:p>
           <w:p>
@@ -10301,7 +10384,13 @@
               <w:rPr>
                 <w:sz w:val="24"/>
               </w:rPr>
-              <w:t>database.thread-&gt;includes(select(t|thread.id=thread.getId())</w:t>
+              <w:t>database.thread-&gt;includes(</w:t>
+            </w:r>
+            <w:r>
+              <w:rPr>
+                <w:sz w:val="24"/>
+              </w:rPr>
+              <w:t>thread)</w:t>
             </w:r>
           </w:p>
         </w:tc>
@@ -10331,7 +10420,6 @@
                 <w:color w:val="FFFFFF" w:themeColor="background1"/>
                 <w:sz w:val="24"/>
               </w:rPr>
-              <w:lastRenderedPageBreak/>
               <w:t>Invariante</w:t>
             </w:r>
           </w:p>
@@ -10358,16 +10446,6 @@
         </w:tc>
       </w:tr>
     </w:tbl>
-    <w:p>
-      <w:pPr>
-        <w:rPr>
-          <w:b/>
-          <w:bCs/>
-          <w:sz w:val="30"/>
-          <w:szCs w:val="30"/>
-        </w:rPr>
-      </w:pPr>
-    </w:p>
     <w:p>
       <w:pPr>
         <w:rPr>
@@ -11623,96 +11701,96 @@
                 <w:bCs/>
                 <w:sz w:val="24"/>
               </w:rPr>
+              <w:t xml:space="preserve">Post: </w:t>
+            </w:r>
+            <w:r>
+              <w:rPr>
+                <w:sz w:val="24"/>
+              </w:rPr>
+              <w:t>database.voto-&gt; includes(select(v|voto.id_gioco=gameid and voto.utente=user and voto.valutazione=voto)</w:t>
+            </w:r>
+          </w:p>
+          <w:p>
+            <w:pPr>
+              <w:rPr>
+                <w:sz w:val="24"/>
+              </w:rPr>
+            </w:pPr>
+          </w:p>
+          <w:p>
+            <w:pPr>
+              <w:rPr>
+                <w:sz w:val="24"/>
+              </w:rPr>
+            </w:pPr>
+            <w:r>
+              <w:rPr>
+                <w:b/>
+                <w:bCs/>
+                <w:sz w:val="24"/>
+              </w:rPr>
+              <w:t xml:space="preserve">Context </w:t>
+            </w:r>
+            <w:r>
+              <w:rPr>
+                <w:sz w:val="24"/>
+              </w:rPr>
+              <w:t>VotoDAO:</w:t>
+            </w:r>
+            <w:r>
+              <w:rPr>
+                <w:sz w:val="24"/>
+              </w:rPr>
+              <w:t>:</w:t>
+            </w:r>
+            <w:r>
+              <w:rPr>
+                <w:sz w:val="24"/>
+              </w:rPr>
+              <w:t>calculateAverage(gameid)</w:t>
+            </w:r>
+          </w:p>
+          <w:p>
+            <w:pPr>
+              <w:rPr>
+                <w:sz w:val="24"/>
+              </w:rPr>
+            </w:pPr>
+            <w:r>
+              <w:rPr>
+                <w:b/>
+                <w:bCs/>
+                <w:sz w:val="24"/>
+              </w:rPr>
+              <w:t xml:space="preserve">Post: </w:t>
+            </w:r>
+            <w:r>
+              <w:rPr>
+                <w:sz w:val="24"/>
+              </w:rPr>
+              <w:t>avg&gt;=0</w:t>
+            </w:r>
+          </w:p>
+          <w:p>
+            <w:pPr>
+              <w:rPr>
+                <w:sz w:val="24"/>
+              </w:rPr>
+            </w:pPr>
+          </w:p>
+          <w:p>
+            <w:pPr>
+              <w:rPr>
+                <w:sz w:val="24"/>
+              </w:rPr>
+            </w:pPr>
+            <w:r>
+              <w:rPr>
+                <w:b/>
+                <w:bCs/>
+                <w:sz w:val="24"/>
+              </w:rPr>
               <w:lastRenderedPageBreak/>
-              <w:t xml:space="preserve">Post: </w:t>
-            </w:r>
-            <w:r>
-              <w:rPr>
-                <w:sz w:val="24"/>
-              </w:rPr>
-              <w:t>database.voto-&gt; includes(select(v|voto.id_gioco=gameid and voto.utente=user and voto.valutazione=voto)</w:t>
-            </w:r>
-          </w:p>
-          <w:p>
-            <w:pPr>
-              <w:rPr>
-                <w:sz w:val="24"/>
-              </w:rPr>
-            </w:pPr>
-          </w:p>
-          <w:p>
-            <w:pPr>
-              <w:rPr>
-                <w:sz w:val="24"/>
-              </w:rPr>
-            </w:pPr>
-            <w:r>
-              <w:rPr>
-                <w:b/>
-                <w:bCs/>
-                <w:sz w:val="24"/>
-              </w:rPr>
-              <w:t xml:space="preserve">Context </w:t>
-            </w:r>
-            <w:r>
-              <w:rPr>
-                <w:sz w:val="24"/>
-              </w:rPr>
-              <w:t>VotoDAO:</w:t>
-            </w:r>
-            <w:r>
-              <w:rPr>
-                <w:sz w:val="24"/>
-              </w:rPr>
-              <w:t>:</w:t>
-            </w:r>
-            <w:r>
-              <w:rPr>
-                <w:sz w:val="24"/>
-              </w:rPr>
-              <w:t>calculateAverage(gameid)</w:t>
-            </w:r>
-          </w:p>
-          <w:p>
-            <w:pPr>
-              <w:rPr>
-                <w:sz w:val="24"/>
-              </w:rPr>
-            </w:pPr>
-            <w:r>
-              <w:rPr>
-                <w:b/>
-                <w:bCs/>
-                <w:sz w:val="24"/>
-              </w:rPr>
-              <w:t xml:space="preserve">Post: </w:t>
-            </w:r>
-            <w:r>
-              <w:rPr>
-                <w:sz w:val="24"/>
-              </w:rPr>
-              <w:t>avg&gt;=0</w:t>
-            </w:r>
-          </w:p>
-          <w:p>
-            <w:pPr>
-              <w:rPr>
-                <w:sz w:val="24"/>
-              </w:rPr>
-            </w:pPr>
-          </w:p>
-          <w:p>
-            <w:pPr>
-              <w:rPr>
-                <w:sz w:val="24"/>
-              </w:rPr>
-            </w:pPr>
-            <w:r>
-              <w:rPr>
-                <w:b/>
-                <w:bCs/>
-                <w:sz w:val="24"/>
-              </w:rPr>
               <w:t xml:space="preserve">Context </w:t>
             </w:r>
             <w:r>
@@ -12711,6 +12789,36 @@
         </w:rPr>
       </w:pPr>
     </w:p>
+    <w:p>
+      <w:pPr>
+        <w:rPr>
+          <w:b/>
+          <w:bCs/>
+          <w:sz w:val="30"/>
+          <w:szCs w:val="30"/>
+        </w:rPr>
+      </w:pPr>
+    </w:p>
+    <w:p>
+      <w:pPr>
+        <w:rPr>
+          <w:b/>
+          <w:bCs/>
+          <w:sz w:val="30"/>
+          <w:szCs w:val="30"/>
+        </w:rPr>
+      </w:pPr>
+    </w:p>
+    <w:p>
+      <w:pPr>
+        <w:rPr>
+          <w:b/>
+          <w:bCs/>
+          <w:sz w:val="30"/>
+          <w:szCs w:val="30"/>
+        </w:rPr>
+      </w:pPr>
+    </w:p>
     <w:tbl>
       <w:tblPr>
         <w:tblStyle w:val="Grigliatabella"/>
@@ -12747,6 +12855,7 @@
                 <w:color w:val="FFFFFF" w:themeColor="background1"/>
                 <w:sz w:val="24"/>
               </w:rPr>
+              <w:lastRenderedPageBreak/>
               <w:t>Nome classe</w:t>
             </w:r>
           </w:p>
@@ -12829,6 +12938,18 @@
               </w:rPr>
               <w:t>Questa classe è un manager che si occupa di interagire col database. Gestisce le query riguardanti l’oggetto ElementoLista</w:t>
             </w:r>
+            <w:r>
+              <w:rPr>
+                <w:sz w:val="24"/>
+              </w:rPr>
+              <w:t xml:space="preserve"> (elemento che fa riferimento a uno specifico gioco per uno specifico utente, con una determinata categoria)</w:t>
+            </w:r>
+            <w:r>
+              <w:rPr>
+                <w:sz w:val="24"/>
+              </w:rPr>
+              <w:t>.</w:t>
+            </w:r>
           </w:p>
         </w:tc>
       </w:tr>
@@ -13424,6 +13545,90 @@
               </w:rPr>
               <w:t>l</w:t>
             </w:r>
+            <w:r>
+              <w:rPr>
+                <w:sz w:val="24"/>
+              </w:rPr>
+              <w:t xml:space="preserve"> AND </w:t>
+            </w:r>
+            <w:r>
+              <w:rPr>
+                <w:sz w:val="24"/>
+              </w:rPr>
+              <w:t>database.gioco-&gt;includes(select(g|gioco.id=</w:t>
+            </w:r>
+            <w:r>
+              <w:rPr>
+                <w:sz w:val="24"/>
+              </w:rPr>
+              <w:t>elem</w:t>
+            </w:r>
+            <w:r>
+              <w:rPr>
+                <w:sz w:val="24"/>
+              </w:rPr>
+              <w:t>.getIdGioco())) AND database.utente-&gt;includes (select(u|utente.username=</w:t>
+            </w:r>
+            <w:r>
+              <w:rPr>
+                <w:sz w:val="24"/>
+              </w:rPr>
+              <w:t>elem</w:t>
+            </w:r>
+            <w:r>
+              <w:rPr>
+                <w:sz w:val="24"/>
+              </w:rPr>
+              <w:t>.getUsernameUtente()))</w:t>
+            </w:r>
+            <w:r>
+              <w:rPr>
+                <w:sz w:val="24"/>
+              </w:rPr>
+              <w:t xml:space="preserve"> AND database.elemento_lista-&gt;not includes(</w:t>
+            </w:r>
+            <w:r>
+              <w:rPr>
+                <w:sz w:val="24"/>
+              </w:rPr>
+              <w:t>select(e|elemento_lista.utente=</w:t>
+            </w:r>
+            <w:r>
+              <w:rPr>
+                <w:sz w:val="24"/>
+              </w:rPr>
+              <w:t>elem.getUsernameUtente()</w:t>
+            </w:r>
+            <w:r>
+              <w:rPr>
+                <w:sz w:val="24"/>
+              </w:rPr>
+              <w:t xml:space="preserve"> </w:t>
+            </w:r>
+            <w:r>
+              <w:rPr>
+                <w:sz w:val="24"/>
+              </w:rPr>
+              <w:t xml:space="preserve">AND </w:t>
+            </w:r>
+            <w:r>
+              <w:rPr>
+                <w:sz w:val="24"/>
+              </w:rPr>
+              <w:t>elemento_lista.id_gioco=</w:t>
+            </w:r>
+            <w:r>
+              <w:rPr>
+                <w:sz w:val="24"/>
+              </w:rPr>
+              <w:t>elem.getIdGioco())</w:t>
+            </w:r>
+            <w:r>
+              <w:rPr>
+                <w:sz w:val="24"/>
+              </w:rPr>
+              <w:t>)</w:t>
+            </w:r>
           </w:p>
           <w:p>
             <w:pPr>
@@ -13462,7 +13667,19 @@
               <w:rPr>
                 <w:sz w:val="24"/>
               </w:rPr>
-              <w:t>getUserList(username)</w:t>
+              <w:t>deleteListElement(</w:t>
+            </w:r>
+            <w:r>
+              <w:rPr>
+                <w:sz w:val="24"/>
+              </w:rPr>
+              <w:t>gameid, user</w:t>
+            </w:r>
+            <w:r>
+              <w:rPr>
+                <w:sz w:val="24"/>
+              </w:rPr>
+              <w:t>)</w:t>
             </w:r>
           </w:p>
           <w:p>
@@ -13483,12 +13700,34 @@
               <w:rPr>
                 <w:sz w:val="24"/>
               </w:rPr>
-              <w:t>username!=null and</w:t>
-            </w:r>
-            <w:r>
-              <w:rPr>
-                <w:b/>
-                <w:bCs/>
+              <w:t xml:space="preserve">user!=null </w:t>
+            </w:r>
+            <w:r>
+              <w:rPr>
+                <w:sz w:val="24"/>
+              </w:rPr>
+              <w:t>AND</w:t>
+            </w:r>
+            <w:r>
+              <w:rPr>
+                <w:sz w:val="24"/>
+              </w:rPr>
+              <w:t xml:space="preserve"> game</w:t>
+            </w:r>
+            <w:r>
+              <w:rPr>
+                <w:sz w:val="24"/>
+              </w:rPr>
+              <w:t>id</w:t>
+            </w:r>
+            <w:r>
+              <w:rPr>
+                <w:sz w:val="24"/>
+              </w:rPr>
+              <w:t>&gt;0</w:t>
+            </w:r>
+            <w:r>
+              <w:rPr>
                 <w:sz w:val="24"/>
               </w:rPr>
               <w:t xml:space="preserve"> </w:t>
@@ -13500,19 +13739,6 @@
                 <w:sz w:val="24"/>
               </w:rPr>
             </w:pPr>
-            <w:r>
-              <w:rPr>
-                <w:sz w:val="24"/>
-              </w:rPr>
-              <w:t>database.utente-&gt;includes(select(u|utente.username=username)</w:t>
-            </w:r>
-          </w:p>
-          <w:p>
-            <w:pPr>
-              <w:rPr>
-                <w:sz w:val="24"/>
-              </w:rPr>
-            </w:pPr>
           </w:p>
           <w:p>
             <w:pPr>
@@ -13532,7 +13758,7 @@
               <w:rPr>
                 <w:sz w:val="24"/>
               </w:rPr>
-              <w:t>ElementoListaDAO</w:t>
+              <w:t>ElementoListaDAO:</w:t>
             </w:r>
             <w:r>
               <w:rPr>
@@ -13544,108 +13770,239 @@
               <w:rPr>
                 <w:sz w:val="24"/>
               </w:rPr>
+              <w:t>updateCategory(user, gameid, categoria)</w:t>
+            </w:r>
+          </w:p>
+          <w:p>
+            <w:pPr>
+              <w:rPr>
+                <w:sz w:val="24"/>
+              </w:rPr>
+            </w:pPr>
+            <w:r>
+              <w:rPr>
+                <w:b/>
+                <w:bCs/>
+                <w:sz w:val="24"/>
+              </w:rPr>
+              <w:t xml:space="preserve">Pre: </w:t>
+            </w:r>
+            <w:r>
+              <w:rPr>
+                <w:sz w:val="24"/>
+              </w:rPr>
+              <w:t xml:space="preserve">user!=null </w:t>
+            </w:r>
+            <w:r>
+              <w:rPr>
+                <w:sz w:val="24"/>
+              </w:rPr>
+              <w:t>AND</w:t>
+            </w:r>
+            <w:r>
+              <w:rPr>
+                <w:sz w:val="24"/>
+              </w:rPr>
+              <w:t xml:space="preserve"> gamei</w:t>
+            </w:r>
+            <w:r>
+              <w:rPr>
+                <w:sz w:val="24"/>
+              </w:rPr>
+              <w:t>d&gt;0</w:t>
+            </w:r>
+            <w:r>
+              <w:rPr>
+                <w:sz w:val="24"/>
+              </w:rPr>
+              <w:t xml:space="preserve"> </w:t>
+            </w:r>
+            <w:r>
+              <w:rPr>
+                <w:sz w:val="24"/>
+              </w:rPr>
+              <w:t>AND</w:t>
+            </w:r>
+            <w:r>
+              <w:rPr>
+                <w:sz w:val="24"/>
+              </w:rPr>
+              <w:t xml:space="preserve"> </w:t>
+            </w:r>
+            <w:r>
+              <w:rPr>
+                <w:sz w:val="24"/>
+              </w:rPr>
+              <w:t>categoria!=null AND</w:t>
+            </w:r>
+          </w:p>
+          <w:p>
+            <w:pPr>
+              <w:rPr>
+                <w:sz w:val="24"/>
+              </w:rPr>
+            </w:pPr>
+            <w:r>
+              <w:rPr>
+                <w:sz w:val="24"/>
+              </w:rPr>
+              <w:t>database.elemento_lista-&gt;includes(select(e|elemento_lista.utente=user and elemento_lista.id_gioco=gameid)</w:t>
+            </w:r>
+          </w:p>
+          <w:p>
+            <w:pPr>
+              <w:rPr>
+                <w:sz w:val="24"/>
+              </w:rPr>
+            </w:pPr>
+          </w:p>
+          <w:p>
+            <w:pPr>
+              <w:rPr>
+                <w:sz w:val="24"/>
+              </w:rPr>
+            </w:pPr>
+            <w:r>
+              <w:rPr>
+                <w:b/>
+                <w:bCs/>
+                <w:sz w:val="24"/>
+              </w:rPr>
+              <w:t xml:space="preserve">Context </w:t>
+            </w:r>
+            <w:r>
+              <w:rPr>
+                <w:sz w:val="24"/>
+              </w:rPr>
+              <w:t>ElementoListaDAO::getGameName(gameid)</w:t>
+            </w:r>
+          </w:p>
+          <w:p>
+            <w:pPr>
+              <w:rPr>
+                <w:sz w:val="24"/>
+              </w:rPr>
+            </w:pPr>
+            <w:r>
+              <w:rPr>
+                <w:b/>
+                <w:bCs/>
+                <w:sz w:val="24"/>
+              </w:rPr>
+              <w:t xml:space="preserve">Pre: </w:t>
+            </w:r>
+            <w:r>
+              <w:rPr>
+                <w:sz w:val="24"/>
+              </w:rPr>
+              <w:t>gameid</w:t>
+            </w:r>
+            <w:r>
+              <w:rPr>
+                <w:sz w:val="24"/>
+              </w:rPr>
+              <w:t>&gt;0</w:t>
+            </w:r>
+          </w:p>
+          <w:p>
+            <w:pPr>
+              <w:rPr>
+                <w:sz w:val="24"/>
+              </w:rPr>
+            </w:pPr>
+          </w:p>
+          <w:p>
+            <w:pPr>
+              <w:rPr>
+                <w:sz w:val="24"/>
+              </w:rPr>
+            </w:pPr>
+            <w:r>
+              <w:rPr>
+                <w:b/>
+                <w:bCs/>
+                <w:sz w:val="24"/>
+              </w:rPr>
+              <w:t xml:space="preserve">Context </w:t>
+            </w:r>
+            <w:r>
+              <w:rPr>
+                <w:sz w:val="24"/>
+              </w:rPr>
+              <w:t>ElementoListaDAO::getGameScore(gameid)</w:t>
+            </w:r>
+          </w:p>
+          <w:p>
+            <w:pPr>
+              <w:rPr>
+                <w:sz w:val="24"/>
+              </w:rPr>
+            </w:pPr>
+            <w:r>
+              <w:rPr>
+                <w:b/>
+                <w:bCs/>
+                <w:sz w:val="24"/>
+              </w:rPr>
+              <w:t xml:space="preserve">Pre: </w:t>
+            </w:r>
+            <w:r>
+              <w:rPr>
+                <w:sz w:val="24"/>
+              </w:rPr>
+              <w:t>gameid</w:t>
+            </w:r>
+            <w:r>
+              <w:rPr>
+                <w:sz w:val="24"/>
+              </w:rPr>
+              <w:t>&gt;0</w:t>
+            </w:r>
+            <w:r>
+              <w:rPr>
+                <w:sz w:val="24"/>
+              </w:rPr>
+              <w:t xml:space="preserve"> </w:t>
+            </w:r>
+          </w:p>
+          <w:p>
+            <w:pPr>
+              <w:rPr>
+                <w:sz w:val="24"/>
+              </w:rPr>
+            </w:pPr>
+          </w:p>
+          <w:p>
+            <w:pPr>
+              <w:rPr>
+                <w:sz w:val="24"/>
+              </w:rPr>
+            </w:pPr>
+            <w:r>
+              <w:rPr>
+                <w:b/>
+                <w:bCs/>
+                <w:sz w:val="24"/>
+              </w:rPr>
+              <w:t xml:space="preserve">Context </w:t>
+            </w:r>
+            <w:r>
+              <w:rPr>
+                <w:sz w:val="24"/>
+              </w:rPr>
+              <w:t>ElementoListaDAO:</w:t>
+            </w:r>
+            <w:r>
+              <w:rPr>
+                <w:sz w:val="24"/>
+              </w:rPr>
               <w:t>:</w:t>
             </w:r>
             <w:r>
               <w:rPr>
                 <w:sz w:val="24"/>
               </w:rPr>
-              <w:t>getListElement</w:t>
-            </w:r>
-            <w:r>
-              <w:rPr>
-                <w:sz w:val="24"/>
-              </w:rPr>
-              <w:t>(username, gameid)</w:t>
-            </w:r>
-          </w:p>
-          <w:p>
-            <w:pPr>
-              <w:rPr>
-                <w:b/>
-                <w:bCs/>
-                <w:sz w:val="24"/>
-              </w:rPr>
-            </w:pPr>
-            <w:r>
-              <w:rPr>
-                <w:b/>
-                <w:bCs/>
-                <w:sz w:val="24"/>
-              </w:rPr>
-              <w:t>Pre:</w:t>
-            </w:r>
-            <w:r>
-              <w:rPr>
-                <w:b/>
-                <w:bCs/>
-                <w:sz w:val="24"/>
-              </w:rPr>
-              <w:t xml:space="preserve"> </w:t>
-            </w:r>
-            <w:r>
-              <w:rPr>
-                <w:sz w:val="24"/>
-              </w:rPr>
-              <w:t>username!=null and gameid!=</w:t>
-            </w:r>
-            <w:r>
-              <w:rPr>
-                <w:sz w:val="24"/>
-              </w:rPr>
-              <w:t xml:space="preserve">null </w:t>
-            </w:r>
-          </w:p>
-          <w:p>
-            <w:pPr>
-              <w:rPr>
-                <w:sz w:val="24"/>
-              </w:rPr>
-            </w:pPr>
-          </w:p>
-          <w:p>
-            <w:pPr>
-              <w:rPr>
-                <w:sz w:val="24"/>
-              </w:rPr>
-            </w:pPr>
-            <w:r>
-              <w:rPr>
-                <w:b/>
-                <w:bCs/>
-                <w:sz w:val="24"/>
-              </w:rPr>
-              <w:t xml:space="preserve">Context </w:t>
-            </w:r>
-            <w:r>
-              <w:rPr>
-                <w:sz w:val="24"/>
-              </w:rPr>
-              <w:t>ElementoListaDAO:</w:t>
-            </w:r>
-            <w:r>
-              <w:rPr>
-                <w:sz w:val="24"/>
-              </w:rPr>
-              <w:t>:</w:t>
-            </w:r>
-            <w:r>
-              <w:rPr>
-                <w:sz w:val="24"/>
-              </w:rPr>
-              <w:t>deleteListElement(</w:t>
-            </w:r>
-            <w:r>
-              <w:rPr>
-                <w:sz w:val="24"/>
-              </w:rPr>
-              <w:t>gameid, user</w:t>
-            </w:r>
-            <w:r>
-              <w:rPr>
-                <w:sz w:val="24"/>
-              </w:rPr>
-              <w:t>)</w:t>
+              <w:t>updateUserScore(user, punteggio)</w:t>
             </w:r>
           </w:p>
           <w:p>
@@ -13666,429 +14023,31 @@
               <w:rPr>
                 <w:sz w:val="24"/>
               </w:rPr>
-              <w:t>user!=null and game</w:t>
-            </w:r>
-            <w:r>
-              <w:rPr>
-                <w:sz w:val="24"/>
-              </w:rPr>
-              <w:t>id!=null and</w:t>
-            </w:r>
-          </w:p>
-          <w:p>
-            <w:pPr>
-              <w:rPr>
-                <w:sz w:val="24"/>
-              </w:rPr>
-            </w:pPr>
-            <w:r>
-              <w:rPr>
-                <w:sz w:val="24"/>
-              </w:rPr>
-              <w:t>database.elemento_lista-&gt;includes(select(e|elemento_lista.utente=user and elemento_lista.id_gioco=gameid)</w:t>
-            </w:r>
-          </w:p>
-          <w:p>
-            <w:pPr>
-              <w:rPr>
-                <w:sz w:val="24"/>
-              </w:rPr>
-            </w:pPr>
-          </w:p>
-          <w:p>
-            <w:pPr>
-              <w:rPr>
-                <w:sz w:val="24"/>
-              </w:rPr>
-            </w:pPr>
-            <w:r>
-              <w:rPr>
-                <w:b/>
-                <w:bCs/>
-                <w:sz w:val="24"/>
-              </w:rPr>
-              <w:t xml:space="preserve">Context </w:t>
-            </w:r>
-            <w:r>
-              <w:rPr>
-                <w:sz w:val="24"/>
-              </w:rPr>
-              <w:t>ElementoListaDAO:</w:t>
-            </w:r>
-            <w:r>
-              <w:rPr>
-                <w:sz w:val="24"/>
-              </w:rPr>
-              <w:t>:</w:t>
-            </w:r>
-            <w:r>
-              <w:rPr>
-                <w:sz w:val="24"/>
-              </w:rPr>
-              <w:t>updateCategory(user, gameid, categoria)</w:t>
-            </w:r>
-          </w:p>
-          <w:p>
-            <w:pPr>
-              <w:rPr>
-                <w:sz w:val="24"/>
-              </w:rPr>
-            </w:pPr>
-            <w:r>
-              <w:rPr>
-                <w:b/>
-                <w:bCs/>
-                <w:sz w:val="24"/>
-              </w:rPr>
-              <w:t xml:space="preserve">Pre: </w:t>
-            </w:r>
-            <w:r>
-              <w:rPr>
-                <w:sz w:val="24"/>
-              </w:rPr>
-              <w:t>user!=null and gameid!=null and (categoria=”Acquistato” or categoria=”In corso” or categoria=”Completato” or categoria=”Platinato” or categoria=”Sviluppato”)</w:t>
-            </w:r>
-          </w:p>
-          <w:p>
-            <w:pPr>
-              <w:rPr>
-                <w:sz w:val="24"/>
-              </w:rPr>
-            </w:pPr>
-            <w:r>
-              <w:rPr>
-                <w:sz w:val="24"/>
-              </w:rPr>
-              <w:t>database.elemento_lista-&gt;includes(select(e|elemento_lista.utente=user and elemento_lista.id_gioco=gameid)</w:t>
-            </w:r>
-          </w:p>
-          <w:p>
-            <w:pPr>
-              <w:rPr>
-                <w:sz w:val="24"/>
-              </w:rPr>
-            </w:pPr>
-          </w:p>
-          <w:p>
-            <w:pPr>
-              <w:rPr>
-                <w:sz w:val="24"/>
-              </w:rPr>
-            </w:pPr>
-            <w:r>
-              <w:rPr>
-                <w:b/>
-                <w:bCs/>
-                <w:sz w:val="24"/>
-              </w:rPr>
-              <w:t xml:space="preserve">Context </w:t>
-            </w:r>
-            <w:r>
-              <w:rPr>
-                <w:sz w:val="24"/>
-              </w:rPr>
-              <w:t>ElementoListaDAO::getGameName(gameid)</w:t>
-            </w:r>
-          </w:p>
-          <w:p>
-            <w:pPr>
-              <w:rPr>
-                <w:sz w:val="24"/>
-              </w:rPr>
-            </w:pPr>
-            <w:r>
-              <w:rPr>
-                <w:b/>
-                <w:bCs/>
-                <w:sz w:val="24"/>
-              </w:rPr>
-              <w:t xml:space="preserve">Pre: </w:t>
-            </w:r>
-            <w:r>
-              <w:rPr>
-                <w:sz w:val="24"/>
-              </w:rPr>
-              <w:t>gameid!=null and database.gioco-&gt;includes(select(g|gioco.id=gameid)</w:t>
-            </w:r>
-          </w:p>
-          <w:p>
-            <w:pPr>
-              <w:rPr>
-                <w:sz w:val="24"/>
-              </w:rPr>
-            </w:pPr>
-          </w:p>
-          <w:p>
-            <w:pPr>
-              <w:rPr>
-                <w:sz w:val="24"/>
-              </w:rPr>
-            </w:pPr>
-            <w:r>
-              <w:rPr>
-                <w:b/>
-                <w:bCs/>
-                <w:sz w:val="24"/>
-              </w:rPr>
-              <w:t xml:space="preserve">Context </w:t>
-            </w:r>
-            <w:r>
-              <w:rPr>
-                <w:sz w:val="24"/>
-              </w:rPr>
-              <w:t>ElementoListaDAO::getGameScore(gameid)</w:t>
-            </w:r>
-          </w:p>
-          <w:p>
-            <w:pPr>
-              <w:rPr>
-                <w:sz w:val="24"/>
-              </w:rPr>
-            </w:pPr>
-            <w:r>
-              <w:rPr>
-                <w:b/>
-                <w:bCs/>
-                <w:sz w:val="24"/>
-              </w:rPr>
-              <w:t xml:space="preserve">Pre: </w:t>
-            </w:r>
-            <w:r>
-              <w:rPr>
-                <w:sz w:val="24"/>
-              </w:rPr>
-              <w:t>gameid!=null and database.gioco-&gt;includes(select(g|gioco.id=gameid)</w:t>
-            </w:r>
-          </w:p>
-          <w:p>
-            <w:pPr>
-              <w:rPr>
-                <w:sz w:val="24"/>
-              </w:rPr>
-            </w:pPr>
-          </w:p>
-          <w:p>
-            <w:pPr>
-              <w:rPr>
-                <w:sz w:val="24"/>
-              </w:rPr>
-            </w:pPr>
-          </w:p>
-          <w:p>
-            <w:pPr>
-              <w:rPr>
-                <w:sz w:val="24"/>
-              </w:rPr>
-            </w:pPr>
-          </w:p>
-          <w:p>
-            <w:pPr>
-              <w:rPr>
-                <w:sz w:val="24"/>
-              </w:rPr>
-            </w:pPr>
-          </w:p>
-          <w:p>
-            <w:pPr>
-              <w:rPr>
-                <w:sz w:val="24"/>
-              </w:rPr>
-            </w:pPr>
-            <w:r>
-              <w:rPr>
-                <w:b/>
-                <w:bCs/>
-                <w:sz w:val="24"/>
-              </w:rPr>
-              <w:lastRenderedPageBreak/>
-              <w:t xml:space="preserve">Context </w:t>
-            </w:r>
-            <w:r>
-              <w:rPr>
-                <w:sz w:val="24"/>
-              </w:rPr>
-              <w:t>ElementoListaDAO::deleteListElement(gameid, user)</w:t>
-            </w:r>
-          </w:p>
-          <w:p>
-            <w:pPr>
-              <w:rPr>
-                <w:sz w:val="24"/>
-              </w:rPr>
-            </w:pPr>
-            <w:r>
-              <w:rPr>
-                <w:b/>
-                <w:bCs/>
-                <w:sz w:val="24"/>
-              </w:rPr>
-              <w:t xml:space="preserve">Pre: </w:t>
-            </w:r>
-            <w:r>
-              <w:rPr>
-                <w:sz w:val="24"/>
-              </w:rPr>
-              <w:t>user!=null and gameid!=null and</w:t>
-            </w:r>
-          </w:p>
-          <w:p>
-            <w:pPr>
-              <w:rPr>
-                <w:sz w:val="24"/>
-              </w:rPr>
-            </w:pPr>
-            <w:r>
-              <w:rPr>
-                <w:sz w:val="24"/>
-              </w:rPr>
-              <w:t>database.elemento_lista-&gt;includes(select(e|elemento_lista.utente=user and elemento_lista.id_gioco=gameid)</w:t>
-            </w:r>
-          </w:p>
-          <w:p>
-            <w:pPr>
-              <w:rPr>
-                <w:sz w:val="24"/>
-              </w:rPr>
-            </w:pPr>
-          </w:p>
-          <w:p>
-            <w:pPr>
-              <w:rPr>
-                <w:sz w:val="24"/>
-              </w:rPr>
-            </w:pPr>
-            <w:r>
-              <w:rPr>
-                <w:b/>
-                <w:bCs/>
-                <w:sz w:val="24"/>
-              </w:rPr>
-              <w:t xml:space="preserve">Context </w:t>
-            </w:r>
-            <w:r>
-              <w:rPr>
-                <w:sz w:val="24"/>
-              </w:rPr>
-              <w:t>ElementoListaDAO:</w:t>
-            </w:r>
-            <w:r>
-              <w:rPr>
-                <w:sz w:val="24"/>
-              </w:rPr>
-              <w:t>:</w:t>
-            </w:r>
-            <w:r>
-              <w:rPr>
-                <w:sz w:val="24"/>
-              </w:rPr>
-              <w:t>updateUserScore(user, punteggio)</w:t>
-            </w:r>
-          </w:p>
-          <w:p>
-            <w:pPr>
-              <w:rPr>
-                <w:sz w:val="24"/>
-              </w:rPr>
-            </w:pPr>
-            <w:r>
-              <w:rPr>
-                <w:b/>
-                <w:bCs/>
-                <w:sz w:val="24"/>
-              </w:rPr>
-              <w:t xml:space="preserve">Pre: </w:t>
-            </w:r>
-            <w:r>
-              <w:rPr>
-                <w:sz w:val="24"/>
-              </w:rPr>
-              <w:t>punteggio!=null and punteggio&gt;=0 and user!=null and database.utente-&gt;includes(select(u|utente.username=username)</w:t>
-            </w:r>
-          </w:p>
-          <w:p>
-            <w:pPr>
-              <w:rPr>
-                <w:sz w:val="24"/>
-              </w:rPr>
-            </w:pPr>
-          </w:p>
-          <w:p>
-            <w:pPr>
-              <w:rPr>
-                <w:sz w:val="24"/>
-              </w:rPr>
-            </w:pPr>
-            <w:r>
-              <w:rPr>
-                <w:b/>
-                <w:bCs/>
-                <w:sz w:val="24"/>
-              </w:rPr>
-              <w:t xml:space="preserve">Context </w:t>
-            </w:r>
-            <w:r>
-              <w:rPr>
-                <w:sz w:val="24"/>
-              </w:rPr>
-              <w:t>ElementoListaDAO:</w:t>
-            </w:r>
-            <w:r>
-              <w:rPr>
-                <w:sz w:val="24"/>
-              </w:rPr>
-              <w:t>:</w:t>
-            </w:r>
-            <w:r>
-              <w:rPr>
-                <w:sz w:val="24"/>
-              </w:rPr>
-              <w:t>getCategoryStats(</w:t>
-            </w:r>
-            <w:r>
-              <w:rPr>
-                <w:sz w:val="24"/>
-              </w:rPr>
-              <w:t>gameid, categoria</w:t>
-            </w:r>
-            <w:r>
-              <w:rPr>
-                <w:sz w:val="24"/>
-              </w:rPr>
-              <w:t>)</w:t>
-            </w:r>
-          </w:p>
-          <w:p>
-            <w:pPr>
-              <w:rPr>
-                <w:sz w:val="24"/>
-              </w:rPr>
-            </w:pPr>
-            <w:r>
-              <w:rPr>
-                <w:b/>
-                <w:bCs/>
-                <w:sz w:val="24"/>
-              </w:rPr>
-              <w:t xml:space="preserve">Pre: </w:t>
-            </w:r>
-            <w:r>
-              <w:rPr>
-                <w:sz w:val="24"/>
-              </w:rPr>
-              <w:t xml:space="preserve">categoria!=null and (categoria=”Acquistato” or categoria=”In corso” or categoria=”Completato” or categoria=”Platinato” or categoria=”Sviluppato”) and </w:t>
-            </w:r>
-          </w:p>
-          <w:p>
-            <w:pPr>
-              <w:rPr>
-                <w:sz w:val="24"/>
-              </w:rPr>
-            </w:pPr>
-            <w:r>
-              <w:rPr>
-                <w:sz w:val="24"/>
-              </w:rPr>
-              <w:t>database.gioco-&gt;includes(select(g|gioco.id=gameid)</w:t>
+              <w:t xml:space="preserve">punteggio&gt;=0 </w:t>
+            </w:r>
+            <w:r>
+              <w:rPr>
+                <w:sz w:val="24"/>
+              </w:rPr>
+              <w:t>AND</w:t>
+            </w:r>
+            <w:r>
+              <w:rPr>
+                <w:sz w:val="24"/>
+              </w:rPr>
+              <w:t xml:space="preserve"> user!=null</w:t>
+            </w:r>
+            <w:r>
+              <w:rPr>
+                <w:sz w:val="24"/>
+              </w:rPr>
+              <w:t xml:space="preserve"> AND</w:t>
+            </w:r>
+            <w:r>
+              <w:rPr>
+                <w:sz w:val="24"/>
+              </w:rPr>
+              <w:t xml:space="preserve"> database.utente-&gt;includes(select(u|utente.username=username)</w:t>
             </w:r>
           </w:p>
           <w:p>
@@ -14125,21 +14084,157 @@
                 <w:color w:val="FFFFFF" w:themeColor="background1"/>
                 <w:sz w:val="24"/>
               </w:rPr>
+              <w:t>Post-condizioni</w:t>
+            </w:r>
+          </w:p>
+        </w:tc>
+        <w:tc>
+          <w:tcPr>
+            <w:tcW w:w="7513" w:type="dxa"/>
+            <w:tcBorders>
+              <w:top w:val="single" w:sz="4" w:space="0" w:color="auto"/>
+              <w:left w:val="single" w:sz="4" w:space="0" w:color="auto"/>
+              <w:bottom w:val="single" w:sz="4" w:space="0" w:color="auto"/>
+              <w:right w:val="single" w:sz="4" w:space="0" w:color="auto"/>
+            </w:tcBorders>
+          </w:tcPr>
+          <w:p>
+            <w:pPr>
+              <w:rPr>
+                <w:sz w:val="24"/>
+              </w:rPr>
+            </w:pPr>
+            <w:r>
+              <w:rPr>
+                <w:b/>
+                <w:bCs/>
+                <w:sz w:val="24"/>
+              </w:rPr>
+              <w:t xml:space="preserve">Context </w:t>
+            </w:r>
+            <w:r>
+              <w:rPr>
+                <w:sz w:val="24"/>
+              </w:rPr>
+              <w:t>ElementoListaDAO:</w:t>
+            </w:r>
+            <w:r>
+              <w:rPr>
+                <w:sz w:val="24"/>
+              </w:rPr>
+              <w:t>:</w:t>
+            </w:r>
+            <w:r>
+              <w:rPr>
+                <w:sz w:val="24"/>
+              </w:rPr>
+              <w:t>addListElement(elem)</w:t>
+            </w:r>
+          </w:p>
+          <w:p>
+            <w:pPr>
+              <w:rPr>
+                <w:sz w:val="24"/>
+              </w:rPr>
+            </w:pPr>
+            <w:r>
+              <w:rPr>
+                <w:b/>
+                <w:bCs/>
+                <w:sz w:val="24"/>
+              </w:rPr>
+              <w:t>Post:</w:t>
+            </w:r>
+            <w:r>
+              <w:rPr>
+                <w:b/>
+                <w:bCs/>
+                <w:sz w:val="24"/>
+              </w:rPr>
+              <w:t xml:space="preserve"> </w:t>
+            </w:r>
+            <w:r>
+              <w:rPr>
+                <w:sz w:val="24"/>
+              </w:rPr>
+              <w:t>database.elemento_lista-&gt; includes(select(e|elemento_lista.utente=elem.getUsernameUtente() and elemento_lista.id_gioco=elem.getIdGioco())</w:t>
+            </w:r>
+          </w:p>
+          <w:p>
+            <w:pPr>
+              <w:rPr>
+                <w:sz w:val="24"/>
+              </w:rPr>
+            </w:pPr>
+          </w:p>
+          <w:p>
+            <w:pPr>
+              <w:rPr>
+                <w:sz w:val="24"/>
+              </w:rPr>
+            </w:pPr>
+            <w:r>
+              <w:rPr>
+                <w:b/>
+                <w:bCs/>
+                <w:sz w:val="24"/>
+              </w:rPr>
+              <w:t xml:space="preserve">Context </w:t>
+            </w:r>
+            <w:r>
+              <w:rPr>
+                <w:sz w:val="24"/>
+              </w:rPr>
+              <w:t>ElementoListaDAO:</w:t>
+            </w:r>
+            <w:r>
+              <w:rPr>
+                <w:sz w:val="24"/>
+              </w:rPr>
+              <w:t>:</w:t>
+            </w:r>
+            <w:r>
+              <w:rPr>
+                <w:sz w:val="24"/>
+              </w:rPr>
+              <w:t>getUserList(username</w:t>
+            </w:r>
+            <w:r>
+              <w:rPr>
+                <w:sz w:val="24"/>
+              </w:rPr>
+              <w:t>)</w:t>
+            </w:r>
+          </w:p>
+          <w:p>
+            <w:pPr>
+              <w:rPr>
+                <w:sz w:val="24"/>
+              </w:rPr>
+            </w:pPr>
+            <w:r>
+              <w:rPr>
+                <w:b/>
+                <w:bCs/>
+                <w:sz w:val="24"/>
+              </w:rPr>
               <w:lastRenderedPageBreak/>
-              <w:t>Post-condizioni</w:t>
-            </w:r>
-          </w:p>
-        </w:tc>
-        <w:tc>
-          <w:tcPr>
-            <w:tcW w:w="7513" w:type="dxa"/>
-            <w:tcBorders>
-              <w:top w:val="single" w:sz="4" w:space="0" w:color="auto"/>
-              <w:left w:val="single" w:sz="4" w:space="0" w:color="auto"/>
-              <w:bottom w:val="single" w:sz="4" w:space="0" w:color="auto"/>
-              <w:right w:val="single" w:sz="4" w:space="0" w:color="auto"/>
-            </w:tcBorders>
-          </w:tcPr>
+              <w:t xml:space="preserve">Post: </w:t>
+            </w:r>
+            <w:r>
+              <w:rPr>
+                <w:sz w:val="24"/>
+              </w:rPr>
+              <w:t>results-&gt;size()&gt;=0</w:t>
+            </w:r>
+          </w:p>
+          <w:p>
+            <w:pPr>
+              <w:rPr>
+                <w:sz w:val="24"/>
+              </w:rPr>
+            </w:pPr>
+          </w:p>
           <w:p>
             <w:pPr>
               <w:rPr>
@@ -14170,7 +14265,153 @@
               <w:rPr>
                 <w:sz w:val="24"/>
               </w:rPr>
-              <w:t>addListElement(elem)</w:t>
+              <w:t>getListElement(username, gameid)</w:t>
+            </w:r>
+          </w:p>
+          <w:p>
+            <w:pPr>
+              <w:rPr>
+                <w:sz w:val="24"/>
+              </w:rPr>
+            </w:pPr>
+            <w:r>
+              <w:rPr>
+                <w:b/>
+                <w:bCs/>
+                <w:sz w:val="24"/>
+              </w:rPr>
+              <w:t xml:space="preserve">Post: </w:t>
+            </w:r>
+            <w:r>
+              <w:rPr>
+                <w:sz w:val="24"/>
+              </w:rPr>
+              <w:t>elemento_lista-&gt;select(e|elemento_lista.utente=username and elemento_lista.id_gioco=gameid)</w:t>
+            </w:r>
+            <w:r>
+              <w:rPr>
+                <w:sz w:val="24"/>
+              </w:rPr>
+              <w:t xml:space="preserve"> if database.elemento_lista</w:t>
+            </w:r>
+            <w:r>
+              <w:rPr>
+                <w:sz w:val="24"/>
+              </w:rPr>
+              <w:t xml:space="preserve"> </w:t>
+            </w:r>
+            <w:r>
+              <w:rPr>
+                <w:sz w:val="24"/>
+              </w:rPr>
+              <w:t>-&gt;includes(e|elemento_lista.utente=username and elemento_lista.id_gioco=gameid)</w:t>
+            </w:r>
+            <w:r>
+              <w:rPr>
+                <w:sz w:val="24"/>
+              </w:rPr>
+              <w:t>, null altrimenti</w:t>
+            </w:r>
+          </w:p>
+          <w:p>
+            <w:pPr>
+              <w:rPr>
+                <w:sz w:val="24"/>
+              </w:rPr>
+            </w:pPr>
+          </w:p>
+          <w:p>
+            <w:pPr>
+              <w:rPr>
+                <w:sz w:val="24"/>
+              </w:rPr>
+            </w:pPr>
+            <w:r>
+              <w:rPr>
+                <w:b/>
+                <w:bCs/>
+                <w:sz w:val="24"/>
+              </w:rPr>
+              <w:t xml:space="preserve">Context </w:t>
+            </w:r>
+            <w:r>
+              <w:rPr>
+                <w:sz w:val="24"/>
+              </w:rPr>
+              <w:t>ElementoListaDAO</w:t>
+            </w:r>
+            <w:r>
+              <w:rPr>
+                <w:sz w:val="24"/>
+              </w:rPr>
+              <w:t>:</w:t>
+            </w:r>
+            <w:r>
+              <w:rPr>
+                <w:sz w:val="24"/>
+              </w:rPr>
+              <w:t>:deleteListElement(gameid, user)</w:t>
+            </w:r>
+          </w:p>
+          <w:p>
+            <w:pPr>
+              <w:rPr>
+                <w:sz w:val="24"/>
+              </w:rPr>
+            </w:pPr>
+            <w:r>
+              <w:rPr>
+                <w:b/>
+                <w:bCs/>
+                <w:sz w:val="24"/>
+              </w:rPr>
+              <w:t xml:space="preserve">Post: </w:t>
+            </w:r>
+            <w:r>
+              <w:rPr>
+                <w:sz w:val="24"/>
+              </w:rPr>
+              <w:t>database.elemento_lista-&gt; not includes(select(e|elemento_lista.utente=user and elemento_lista.id_gioco=gameid))</w:t>
+            </w:r>
+          </w:p>
+          <w:p>
+            <w:pPr>
+              <w:rPr>
+                <w:sz w:val="24"/>
+              </w:rPr>
+            </w:pPr>
+          </w:p>
+          <w:p>
+            <w:pPr>
+              <w:rPr>
+                <w:sz w:val="24"/>
+              </w:rPr>
+            </w:pPr>
+            <w:r>
+              <w:rPr>
+                <w:b/>
+                <w:bCs/>
+                <w:sz w:val="24"/>
+              </w:rPr>
+              <w:t xml:space="preserve">Context </w:t>
+            </w:r>
+            <w:r>
+              <w:rPr>
+                <w:sz w:val="24"/>
+              </w:rPr>
+              <w:t>ElementoListaDAO:</w:t>
+            </w:r>
+            <w:r>
+              <w:rPr>
+                <w:sz w:val="24"/>
+              </w:rPr>
+              <w:t>:</w:t>
+            </w:r>
+            <w:r>
+              <w:rPr>
+                <w:sz w:val="24"/>
+              </w:rPr>
+              <w:t>updateCategory(user, gameid, categoria)</w:t>
             </w:r>
           </w:p>
           <w:p>
@@ -14199,12 +14440,14 @@
               <w:rPr>
                 <w:sz w:val="24"/>
               </w:rPr>
-              <w:t>database.elemento_lista-&gt; includes(select(e|elemento_lista.utente=elem.getUsernameUtente() and elemento_lista.id_gioco=elem.getIdGioco())</w:t>
-            </w:r>
-          </w:p>
-          <w:p>
-            <w:pPr>
-              <w:rPr>
+              <w:t>database.elemento_lista-&gt; includes(select(e|elemento_lista.utente=user and elemento_lista.id_gioco=gameid and elemento_lista.categoria=categoria))</w:t>
+            </w:r>
+          </w:p>
+          <w:p>
+            <w:pPr>
+              <w:rPr>
+                <w:b/>
+                <w:bCs/>
                 <w:sz w:val="24"/>
               </w:rPr>
             </w:pPr>
@@ -14227,6 +14470,174 @@
               <w:rPr>
                 <w:sz w:val="24"/>
               </w:rPr>
+              <w:t>ElementoListaDAO::getGameName(gameid)</w:t>
+            </w:r>
+          </w:p>
+          <w:p>
+            <w:pPr>
+              <w:rPr>
+                <w:sz w:val="24"/>
+              </w:rPr>
+            </w:pPr>
+            <w:r>
+              <w:rPr>
+                <w:b/>
+                <w:bCs/>
+                <w:sz w:val="24"/>
+              </w:rPr>
+              <w:t>P</w:t>
+            </w:r>
+            <w:r>
+              <w:rPr>
+                <w:b/>
+                <w:bCs/>
+                <w:sz w:val="24"/>
+              </w:rPr>
+              <w:t>ost</w:t>
+            </w:r>
+            <w:r>
+              <w:rPr>
+                <w:b/>
+                <w:bCs/>
+                <w:sz w:val="24"/>
+              </w:rPr>
+              <w:t>:</w:t>
+            </w:r>
+            <w:r>
+              <w:rPr>
+                <w:sz w:val="24"/>
+              </w:rPr>
+              <w:t xml:space="preserve"> </w:t>
+            </w:r>
+            <w:r>
+              <w:rPr>
+                <w:sz w:val="24"/>
+              </w:rPr>
+              <w:t>name=database.gioco-&gt;select(g.nome|gioco.id=gameid)</w:t>
+            </w:r>
+            <w:r>
+              <w:rPr>
+                <w:sz w:val="24"/>
+              </w:rPr>
+              <w:t xml:space="preserve"> if database.gioco-&gt;includes(g|gioco.id=gameid)</w:t>
+            </w:r>
+            <w:r>
+              <w:rPr>
+                <w:sz w:val="24"/>
+              </w:rPr>
+              <w:t>, null altrimenti</w:t>
+            </w:r>
+          </w:p>
+          <w:p>
+            <w:pPr>
+              <w:rPr>
+                <w:sz w:val="24"/>
+              </w:rPr>
+            </w:pPr>
+          </w:p>
+          <w:p>
+            <w:pPr>
+              <w:rPr>
+                <w:sz w:val="24"/>
+              </w:rPr>
+            </w:pPr>
+            <w:r>
+              <w:rPr>
+                <w:b/>
+                <w:bCs/>
+                <w:sz w:val="24"/>
+              </w:rPr>
+              <w:t xml:space="preserve">Context </w:t>
+            </w:r>
+            <w:r>
+              <w:rPr>
+                <w:sz w:val="24"/>
+              </w:rPr>
+              <w:t>ElementoListaDAO::getGameScore(gameid)</w:t>
+            </w:r>
+          </w:p>
+          <w:p>
+            <w:pPr>
+              <w:rPr>
+                <w:sz w:val="24"/>
+              </w:rPr>
+            </w:pPr>
+            <w:r>
+              <w:rPr>
+                <w:b/>
+                <w:bCs/>
+                <w:sz w:val="24"/>
+              </w:rPr>
+              <w:t>P</w:t>
+            </w:r>
+            <w:r>
+              <w:rPr>
+                <w:b/>
+                <w:bCs/>
+                <w:sz w:val="24"/>
+              </w:rPr>
+              <w:t>ost</w:t>
+            </w:r>
+            <w:r>
+              <w:rPr>
+                <w:b/>
+                <w:bCs/>
+                <w:sz w:val="24"/>
+              </w:rPr>
+              <w:t xml:space="preserve">: </w:t>
+            </w:r>
+            <w:r>
+              <w:rPr>
+                <w:sz w:val="24"/>
+              </w:rPr>
+              <w:t>score=database.gioco-&gt;select(g.punteggio|gioco.id=gameid)</w:t>
+            </w:r>
+            <w:r>
+              <w:rPr>
+                <w:sz w:val="24"/>
+              </w:rPr>
+              <w:t xml:space="preserve"> </w:t>
+            </w:r>
+            <w:r>
+              <w:rPr>
+                <w:sz w:val="24"/>
+              </w:rPr>
+              <w:t>if database.gioco-&gt;includes(g|gioco.id=gameid)</w:t>
+            </w:r>
+            <w:r>
+              <w:rPr>
+                <w:sz w:val="24"/>
+              </w:rPr>
+              <w:t>, 0 altrimenti</w:t>
+            </w:r>
+          </w:p>
+          <w:p>
+            <w:pPr>
+              <w:rPr>
+                <w:b/>
+                <w:bCs/>
+                <w:sz w:val="24"/>
+              </w:rPr>
+            </w:pPr>
+          </w:p>
+          <w:p>
+            <w:pPr>
+              <w:rPr>
+                <w:sz w:val="24"/>
+              </w:rPr>
+            </w:pPr>
+            <w:r>
+              <w:rPr>
+                <w:b/>
+                <w:bCs/>
+                <w:sz w:val="24"/>
+              </w:rPr>
+              <w:t xml:space="preserve">Context </w:t>
+            </w:r>
+            <w:r>
+              <w:rPr>
+                <w:sz w:val="24"/>
+              </w:rPr>
               <w:t>ElementoListaDAO:</w:t>
             </w:r>
             <w:r>
@@ -14239,13 +14650,7 @@
               <w:rPr>
                 <w:sz w:val="24"/>
               </w:rPr>
-              <w:t>getUserList(username</w:t>
-            </w:r>
-            <w:r>
-              <w:rPr>
-                <w:sz w:val="24"/>
-              </w:rPr>
-              <w:t>)</w:t>
+              <w:t>updateUserScore(user, punteggio)</w:t>
             </w:r>
           </w:p>
           <w:p>
@@ -14266,7 +14671,19 @@
               <w:rPr>
                 <w:sz w:val="24"/>
               </w:rPr>
-              <w:t>results-&gt;size()&gt;=0</w:t>
+              <w:t>database.</w:t>
+            </w:r>
+            <w:r>
+              <w:rPr>
+                <w:sz w:val="24"/>
+              </w:rPr>
+              <w:t>utente</w:t>
+            </w:r>
+            <w:r>
+              <w:rPr>
+                <w:sz w:val="24"/>
+              </w:rPr>
+              <w:t>-&gt; includes(select(u|u.username=user and u.punteggio=punteggio))</w:t>
             </w:r>
           </w:p>
           <w:p>
@@ -14294,7 +14711,7 @@
               <w:rPr>
                 <w:sz w:val="24"/>
               </w:rPr>
-              <w:t>ElementoListaDAO:</w:t>
+              <w:t>ElementoListaDAO</w:t>
             </w:r>
             <w:r>
               <w:rPr>
@@ -14306,7 +14723,7 @@
               <w:rPr>
                 <w:sz w:val="24"/>
               </w:rPr>
-              <w:t>getListElement(username, gameid)</w:t>
+              <w:t>:getCategoryStats(gameid, categoria)</w:t>
             </w:r>
           </w:p>
           <w:p>
@@ -14327,367 +14744,13 @@
               <w:rPr>
                 <w:sz w:val="24"/>
               </w:rPr>
-              <w:t>elemento_lista-&gt;select(e|elemento_lista.utente=username and elemento_lista.id_gioco=gameid)</w:t>
-            </w:r>
-          </w:p>
-          <w:p>
-            <w:pPr>
-              <w:rPr>
-                <w:sz w:val="24"/>
-              </w:rPr>
-            </w:pPr>
-          </w:p>
-          <w:p>
-            <w:pPr>
-              <w:rPr>
-                <w:sz w:val="24"/>
-              </w:rPr>
-            </w:pPr>
-            <w:r>
-              <w:rPr>
-                <w:b/>
-                <w:bCs/>
-                <w:sz w:val="24"/>
-              </w:rPr>
-              <w:t xml:space="preserve">Context </w:t>
-            </w:r>
-            <w:r>
-              <w:rPr>
-                <w:sz w:val="24"/>
-              </w:rPr>
-              <w:t>ElementoListaDAO</w:t>
-            </w:r>
-            <w:r>
-              <w:rPr>
-                <w:sz w:val="24"/>
-              </w:rPr>
-              <w:t>:</w:t>
-            </w:r>
-            <w:r>
-              <w:rPr>
-                <w:sz w:val="24"/>
-              </w:rPr>
-              <w:t>:deleteListElement(gameid, user)</w:t>
-            </w:r>
-          </w:p>
-          <w:p>
-            <w:pPr>
-              <w:rPr>
-                <w:sz w:val="24"/>
-              </w:rPr>
-            </w:pPr>
-            <w:r>
-              <w:rPr>
-                <w:b/>
-                <w:bCs/>
-                <w:sz w:val="24"/>
-              </w:rPr>
-              <w:t xml:space="preserve">Post: </w:t>
-            </w:r>
-            <w:r>
-              <w:rPr>
-                <w:sz w:val="24"/>
-              </w:rPr>
-              <w:t>database.elemento_lista-&gt; not includes(select(e|elemento_lista.utente=user and elemento_lista.id_gioco=gameid))</w:t>
-            </w:r>
-          </w:p>
-          <w:p>
-            <w:pPr>
-              <w:rPr>
-                <w:sz w:val="24"/>
-              </w:rPr>
-            </w:pPr>
-          </w:p>
-          <w:p>
-            <w:pPr>
-              <w:rPr>
-                <w:sz w:val="24"/>
-              </w:rPr>
-            </w:pPr>
-            <w:r>
-              <w:rPr>
-                <w:b/>
-                <w:bCs/>
-                <w:sz w:val="24"/>
-              </w:rPr>
-              <w:t xml:space="preserve">Context </w:t>
-            </w:r>
-            <w:r>
-              <w:rPr>
-                <w:sz w:val="24"/>
-              </w:rPr>
-              <w:t>ElementoListaDAO:</w:t>
-            </w:r>
-            <w:r>
-              <w:rPr>
-                <w:sz w:val="24"/>
-              </w:rPr>
-              <w:t>:</w:t>
-            </w:r>
-            <w:r>
-              <w:rPr>
-                <w:sz w:val="24"/>
-              </w:rPr>
-              <w:t>updateCategory(user, gameid, categoria)</w:t>
-            </w:r>
-          </w:p>
-          <w:p>
-            <w:pPr>
-              <w:rPr>
-                <w:sz w:val="24"/>
-              </w:rPr>
-            </w:pPr>
-            <w:r>
-              <w:rPr>
-                <w:b/>
-                <w:bCs/>
-                <w:sz w:val="24"/>
-              </w:rPr>
-              <w:t>Post:</w:t>
-            </w:r>
-            <w:r>
-              <w:rPr>
-                <w:b/>
-                <w:bCs/>
-                <w:sz w:val="24"/>
-              </w:rPr>
-              <w:t xml:space="preserve"> </w:t>
-            </w:r>
-            <w:r>
-              <w:rPr>
-                <w:sz w:val="24"/>
-              </w:rPr>
-              <w:t>database.elemento_lista-&gt; includes(select(e|elemento_lista.utente=user and elemento_lista.id_gioco=gameid and elemento_lista.categoria=categoria))</w:t>
-            </w:r>
-          </w:p>
-          <w:p>
-            <w:pPr>
-              <w:rPr>
-                <w:b/>
-                <w:bCs/>
-                <w:sz w:val="24"/>
-              </w:rPr>
-            </w:pPr>
-          </w:p>
-          <w:p>
-            <w:pPr>
-              <w:rPr>
-                <w:sz w:val="24"/>
-              </w:rPr>
-            </w:pPr>
-            <w:r>
-              <w:rPr>
-                <w:b/>
-                <w:bCs/>
-                <w:sz w:val="24"/>
-              </w:rPr>
-              <w:t xml:space="preserve">Context </w:t>
-            </w:r>
-            <w:r>
-              <w:rPr>
-                <w:sz w:val="24"/>
-              </w:rPr>
-              <w:t>ElementoListaDAO::getGameName(gameid)</w:t>
-            </w:r>
-          </w:p>
-          <w:p>
-            <w:pPr>
-              <w:rPr>
-                <w:sz w:val="24"/>
-              </w:rPr>
-            </w:pPr>
-            <w:r>
-              <w:rPr>
-                <w:b/>
-                <w:bCs/>
-                <w:sz w:val="24"/>
-              </w:rPr>
-              <w:t>Pre:</w:t>
-            </w:r>
-            <w:r>
-              <w:rPr>
-                <w:sz w:val="24"/>
-              </w:rPr>
-              <w:t xml:space="preserve"> </w:t>
-            </w:r>
-            <w:r>
-              <w:rPr>
-                <w:sz w:val="24"/>
-              </w:rPr>
-              <w:t>name=database.gioco-&gt;select(g.nome|gioco.id=gameid)</w:t>
-            </w:r>
-          </w:p>
-          <w:p>
-            <w:pPr>
-              <w:rPr>
-                <w:sz w:val="24"/>
-              </w:rPr>
-            </w:pPr>
-          </w:p>
-          <w:p>
-            <w:pPr>
-              <w:rPr>
-                <w:sz w:val="24"/>
-              </w:rPr>
-            </w:pPr>
-            <w:r>
-              <w:rPr>
-                <w:b/>
-                <w:bCs/>
-                <w:sz w:val="24"/>
-              </w:rPr>
-              <w:t xml:space="preserve">Context </w:t>
-            </w:r>
-            <w:r>
-              <w:rPr>
-                <w:sz w:val="24"/>
-              </w:rPr>
-              <w:t>ElementoListaDAO::getGameScore(gameid)</w:t>
-            </w:r>
-          </w:p>
-          <w:p>
-            <w:pPr>
-              <w:rPr>
-                <w:sz w:val="24"/>
-              </w:rPr>
-            </w:pPr>
-            <w:r>
-              <w:rPr>
-                <w:b/>
-                <w:bCs/>
-                <w:sz w:val="24"/>
-              </w:rPr>
-              <w:t xml:space="preserve">Pre: </w:t>
-            </w:r>
-            <w:r>
-              <w:rPr>
-                <w:sz w:val="24"/>
-              </w:rPr>
-              <w:t>score=database.gioco-&gt;select(g.punteggio|gioco.id=gameid)</w:t>
-            </w:r>
-          </w:p>
-          <w:p>
-            <w:pPr>
-              <w:rPr>
-                <w:b/>
-                <w:bCs/>
-                <w:sz w:val="24"/>
-              </w:rPr>
-            </w:pPr>
-          </w:p>
-          <w:p>
-            <w:pPr>
-              <w:rPr>
-                <w:sz w:val="24"/>
-              </w:rPr>
-            </w:pPr>
-            <w:r>
-              <w:rPr>
-                <w:b/>
-                <w:bCs/>
-                <w:sz w:val="24"/>
-              </w:rPr>
-              <w:t xml:space="preserve">Context </w:t>
-            </w:r>
-            <w:r>
-              <w:rPr>
-                <w:sz w:val="24"/>
-              </w:rPr>
-              <w:t>ElementoListaDAO:</w:t>
-            </w:r>
-            <w:r>
-              <w:rPr>
-                <w:sz w:val="24"/>
-              </w:rPr>
-              <w:t>:</w:t>
-            </w:r>
-            <w:r>
-              <w:rPr>
-                <w:sz w:val="24"/>
-              </w:rPr>
-              <w:t>updateUserScore(user, punteggio)</w:t>
-            </w:r>
-          </w:p>
-          <w:p>
-            <w:pPr>
-              <w:rPr>
-                <w:sz w:val="24"/>
-              </w:rPr>
-            </w:pPr>
-            <w:r>
-              <w:rPr>
-                <w:b/>
-                <w:bCs/>
-                <w:sz w:val="24"/>
-              </w:rPr>
-              <w:t xml:space="preserve">Post: </w:t>
-            </w:r>
-            <w:r>
-              <w:rPr>
-                <w:sz w:val="24"/>
-              </w:rPr>
-              <w:t>database.elemento_lista-&gt; includes(select(u|u.username=user and u.punteggio=punteggio))</w:t>
-            </w:r>
-          </w:p>
-          <w:p>
-            <w:pPr>
-              <w:rPr>
-                <w:sz w:val="24"/>
-              </w:rPr>
-            </w:pPr>
-          </w:p>
-          <w:p>
-            <w:pPr>
-              <w:rPr>
-                <w:sz w:val="24"/>
-              </w:rPr>
-            </w:pPr>
-            <w:r>
-              <w:rPr>
-                <w:b/>
-                <w:bCs/>
-                <w:sz w:val="24"/>
-              </w:rPr>
-              <w:t xml:space="preserve">Context </w:t>
-            </w:r>
-            <w:r>
-              <w:rPr>
-                <w:sz w:val="24"/>
-              </w:rPr>
-              <w:t>ElementoListaDAO</w:t>
-            </w:r>
-            <w:r>
-              <w:rPr>
-                <w:sz w:val="24"/>
-              </w:rPr>
-              <w:t>:</w:t>
-            </w:r>
-            <w:r>
-              <w:rPr>
-                <w:sz w:val="24"/>
-              </w:rPr>
-              <w:t>:getCategoryStats(gameid, categoria)</w:t>
-            </w:r>
-          </w:p>
-          <w:p>
-            <w:pPr>
-              <w:rPr>
-                <w:sz w:val="24"/>
-              </w:rPr>
-            </w:pPr>
-            <w:r>
-              <w:rPr>
-                <w:b/>
-                <w:bCs/>
-                <w:sz w:val="24"/>
-              </w:rPr>
-              <w:t xml:space="preserve">Post: </w:t>
-            </w:r>
-            <w:r>
-              <w:rPr>
-                <w:sz w:val="24"/>
-              </w:rPr>
-              <w:t>result&gt;=0</w:t>
+              <w:t>count</w:t>
+            </w:r>
+            <w:r>
+              <w:rPr>
+                <w:sz w:val="24"/>
+              </w:rPr>
+              <w:t>&gt;=0</w:t>
             </w:r>
           </w:p>
         </w:tc>
@@ -15080,6 +15143,7 @@
                 <w:color w:val="FFFFFF" w:themeColor="background1"/>
                 <w:sz w:val="24"/>
               </w:rPr>
+              <w:lastRenderedPageBreak/>
               <w:t>Pre-condizioni</w:t>
             </w:r>
           </w:p>
@@ -16026,7 +16090,6 @@
                 <w:sz w:val="24"/>
                 <w:lang w:val="en-US"/>
               </w:rPr>
-              <w:lastRenderedPageBreak/>
               <w:t>request.getSession().getAttribute(“tipo”).equals(“user”) OR</w:t>
             </w:r>
           </w:p>
@@ -16097,7 +16160,6 @@
                 <w:color w:val="FFFFFF" w:themeColor="background1"/>
                 <w:sz w:val="24"/>
               </w:rPr>
-              <w:lastRenderedPageBreak/>
               <w:t>Post-condizioni</w:t>
             </w:r>
           </w:p>
@@ -16586,6 +16648,7 @@
               <w:rPr>
                 <w:sz w:val="24"/>
               </w:rPr>
+              <w:lastRenderedPageBreak/>
               <w:t>request.getParameter(“game_id”)!=null,</w:t>
             </w:r>
           </w:p>
@@ -16685,6 +16748,7 @@
                 <w:color w:val="FFFFFF" w:themeColor="background1"/>
                 <w:sz w:val="24"/>
               </w:rPr>
+              <w:lastRenderedPageBreak/>
               <w:t>Post-condizioni</w:t>
             </w:r>
           </w:p>
@@ -17281,7 +17345,6 @@
                 <w:sz w:val="24"/>
                 <w:lang w:val="en-US"/>
               </w:rPr>
-              <w:lastRenderedPageBreak/>
               <w:t>request.getSession().getAttribute(“tipo”).equals(“user”)</w:t>
             </w:r>
           </w:p>
@@ -17312,7 +17375,6 @@
                 <w:color w:val="FFFFFF" w:themeColor="background1"/>
                 <w:sz w:val="24"/>
               </w:rPr>
-              <w:lastRenderedPageBreak/>
               <w:t>Post-condizioni</w:t>
             </w:r>
           </w:p>
@@ -17803,6 +17865,7 @@
                 <w:color w:val="FFFFFF" w:themeColor="background1"/>
                 <w:sz w:val="24"/>
               </w:rPr>
+              <w:lastRenderedPageBreak/>
               <w:t>Post-condizioni</w:t>
             </w:r>
           </w:p>
@@ -18648,7 +18711,6 @@
               <w:rPr>
                 <w:sz w:val="24"/>
               </w:rPr>
-              <w:lastRenderedPageBreak/>
               <w:t>+ doGet(request: HttpServletRequest, response: HttpServletResponse): void</w:t>
             </w:r>
           </w:p>
@@ -18679,7 +18741,6 @@
                 <w:color w:val="FFFFFF" w:themeColor="background1"/>
                 <w:sz w:val="24"/>
               </w:rPr>
-              <w:lastRenderedPageBreak/>
               <w:t>Pre-condizioni</w:t>
             </w:r>
           </w:p>
@@ -19076,6 +19137,7 @@
               <w:rPr>
                 <w:sz w:val="24"/>
               </w:rPr>
+              <w:lastRenderedPageBreak/>
               <w:t>+ doGet(request: HttpServletRequest, response: HttpServletResponse): void</w:t>
             </w:r>
           </w:p>
@@ -19106,6 +19168,7 @@
                 <w:color w:val="FFFFFF" w:themeColor="background1"/>
                 <w:sz w:val="24"/>
               </w:rPr>
+              <w:lastRenderedPageBreak/>
               <w:t>Pre-condizioni</w:t>
             </w:r>
           </w:p>
@@ -19848,7 +19911,6 @@
                 <w:bCs/>
                 <w:sz w:val="24"/>
               </w:rPr>
-              <w:lastRenderedPageBreak/>
               <w:t xml:space="preserve">Post: </w:t>
             </w:r>
             <w:r>
@@ -19885,7 +19947,6 @@
                 <w:color w:val="FFFFFF" w:themeColor="background1"/>
                 <w:sz w:val="24"/>
               </w:rPr>
-              <w:lastRenderedPageBreak/>
               <w:t>Invariante</w:t>
             </w:r>
           </w:p>
@@ -20321,6 +20382,7 @@
                 <w:color w:val="FFFFFF" w:themeColor="background1"/>
                 <w:sz w:val="24"/>
               </w:rPr>
+              <w:lastRenderedPageBreak/>
               <w:t>Post-condizioni</w:t>
             </w:r>
           </w:p>
@@ -21304,6 +21366,7 @@
               <w:rPr>
                 <w:sz w:val="24"/>
               </w:rPr>
+              <w:lastRenderedPageBreak/>
               <w:t>request.getParameter</w:t>
             </w:r>
             <w:r>
@@ -21519,6 +21582,7 @@
                 <w:color w:val="FFFFFF" w:themeColor="background1"/>
                 <w:sz w:val="24"/>
               </w:rPr>
+              <w:lastRenderedPageBreak/>
               <w:t>Post-condizioni</w:t>
             </w:r>
           </w:p>
@@ -22130,6 +22194,7 @@
               <w:rPr>
                 <w:sz w:val="24"/>
               </w:rPr>
+              <w:lastRenderedPageBreak/>
               <w:t>request.getParameter(“game_id”)!=null,</w:t>
             </w:r>
           </w:p>
@@ -22269,6 +22334,7 @@
                 <w:color w:val="FFFFFF" w:themeColor="background1"/>
                 <w:sz w:val="24"/>
               </w:rPr>
+              <w:lastRenderedPageBreak/>
               <w:t>Post-condizioni</w:t>
             </w:r>
           </w:p>
@@ -22856,6 +22922,7 @@
               <w:rPr>
                 <w:sz w:val="24"/>
               </w:rPr>
+              <w:lastRenderedPageBreak/>
               <w:t>request.getParameter(“game_id”)!=null,</w:t>
             </w:r>
           </w:p>
@@ -22995,6 +23062,7 @@
                 <w:color w:val="FFFFFF" w:themeColor="background1"/>
                 <w:sz w:val="24"/>
               </w:rPr>
+              <w:lastRenderedPageBreak/>
               <w:t>Post-condizioni</w:t>
             </w:r>
           </w:p>

</xml_diff>